<commit_message>
Validação de formulário parte 1
</commit_message>
<xml_diff>
--- a/Antes e Depois Sprint III.docx
+++ b/Antes e Depois Sprint III.docx
@@ -219,6 +219,232 @@
       </w:r>
     </w:p>
     <w:p/>
+    <w:p>
+      <w:r>
+        <w:t>DEPOIS</w:t>
+      </w:r>
+    </w:p>
+    <w:p>
+      <w:r>
+        <w:rPr>
+          <w:noProof/>
+        </w:rPr>
+        <w:drawing>
+          <wp:inline distT="0" distB="0" distL="0" distR="0" wp14:anchorId="074C300F" wp14:editId="63CE07D5">
+            <wp:extent cx="5400040" cy="2336800"/>
+            <wp:effectExtent l="0" t="0" r="0" b="6350"/>
+            <wp:docPr id="743076619" name="Imagem 1"/>
+            <wp:cNvGraphicFramePr>
+              <a:graphicFrameLocks xmlns:a="http://schemas.openxmlformats.org/drawingml/2006/main" noChangeAspect="1"/>
+            </wp:cNvGraphicFramePr>
+            <a:graphic xmlns:a="http://schemas.openxmlformats.org/drawingml/2006/main">
+              <a:graphicData uri="http://schemas.openxmlformats.org/drawingml/2006/picture">
+                <pic:pic xmlns:pic="http://schemas.openxmlformats.org/drawingml/2006/picture">
+                  <pic:nvPicPr>
+                    <pic:cNvPr id="743076619" name=""/>
+                    <pic:cNvPicPr/>
+                  </pic:nvPicPr>
+                  <pic:blipFill>
+                    <a:blip r:embed="rId9"/>
+                    <a:stretch>
+                      <a:fillRect/>
+                    </a:stretch>
+                  </pic:blipFill>
+                  <pic:spPr>
+                    <a:xfrm>
+                      <a:off x="0" y="0"/>
+                      <a:ext cx="5400040" cy="2336800"/>
+                    </a:xfrm>
+                    <a:prstGeom prst="rect">
+                      <a:avLst/>
+                    </a:prstGeom>
+                  </pic:spPr>
+                </pic:pic>
+              </a:graphicData>
+            </a:graphic>
+          </wp:inline>
+        </w:drawing>
+      </w:r>
+    </w:p>
+    <w:p>
+      <w:r>
+        <w:rPr>
+          <w:noProof/>
+        </w:rPr>
+        <w:lastRenderedPageBreak/>
+        <w:drawing>
+          <wp:inline distT="0" distB="0" distL="0" distR="0" wp14:anchorId="7B2508C5" wp14:editId="07E77331">
+            <wp:extent cx="5400040" cy="3500755"/>
+            <wp:effectExtent l="0" t="0" r="0" b="4445"/>
+            <wp:docPr id="1964182162" name="Imagem 1"/>
+            <wp:cNvGraphicFramePr>
+              <a:graphicFrameLocks xmlns:a="http://schemas.openxmlformats.org/drawingml/2006/main" noChangeAspect="1"/>
+            </wp:cNvGraphicFramePr>
+            <a:graphic xmlns:a="http://schemas.openxmlformats.org/drawingml/2006/main">
+              <a:graphicData uri="http://schemas.openxmlformats.org/drawingml/2006/picture">
+                <pic:pic xmlns:pic="http://schemas.openxmlformats.org/drawingml/2006/picture">
+                  <pic:nvPicPr>
+                    <pic:cNvPr id="1964182162" name=""/>
+                    <pic:cNvPicPr/>
+                  </pic:nvPicPr>
+                  <pic:blipFill>
+                    <a:blip r:embed="rId10"/>
+                    <a:stretch>
+                      <a:fillRect/>
+                    </a:stretch>
+                  </pic:blipFill>
+                  <pic:spPr>
+                    <a:xfrm>
+                      <a:off x="0" y="0"/>
+                      <a:ext cx="5400040" cy="3500755"/>
+                    </a:xfrm>
+                    <a:prstGeom prst="rect">
+                      <a:avLst/>
+                    </a:prstGeom>
+                  </pic:spPr>
+                </pic:pic>
+              </a:graphicData>
+            </a:graphic>
+          </wp:inline>
+        </w:drawing>
+      </w:r>
+    </w:p>
+    <w:p>
+      <w:pPr>
+        <w:rPr>
+          <w:noProof/>
+        </w:rPr>
+      </w:pPr>
+      <w:r>
+        <w:rPr>
+          <w:noProof/>
+        </w:rPr>
+        <w:lastRenderedPageBreak/>
+        <w:drawing>
+          <wp:inline distT="0" distB="0" distL="0" distR="0" wp14:anchorId="0C8528DB" wp14:editId="29AC4159">
+            <wp:extent cx="5400040" cy="2445385"/>
+            <wp:effectExtent l="0" t="0" r="0" b="0"/>
+            <wp:docPr id="1155178569" name="Imagem 1"/>
+            <wp:cNvGraphicFramePr>
+              <a:graphicFrameLocks xmlns:a="http://schemas.openxmlformats.org/drawingml/2006/main" noChangeAspect="1"/>
+            </wp:cNvGraphicFramePr>
+            <a:graphic xmlns:a="http://schemas.openxmlformats.org/drawingml/2006/main">
+              <a:graphicData uri="http://schemas.openxmlformats.org/drawingml/2006/picture">
+                <pic:pic xmlns:pic="http://schemas.openxmlformats.org/drawingml/2006/picture">
+                  <pic:nvPicPr>
+                    <pic:cNvPr id="1155178569" name=""/>
+                    <pic:cNvPicPr/>
+                  </pic:nvPicPr>
+                  <pic:blipFill>
+                    <a:blip r:embed="rId11"/>
+                    <a:stretch>
+                      <a:fillRect/>
+                    </a:stretch>
+                  </pic:blipFill>
+                  <pic:spPr>
+                    <a:xfrm>
+                      <a:off x="0" y="0"/>
+                      <a:ext cx="5400040" cy="2445385"/>
+                    </a:xfrm>
+                    <a:prstGeom prst="rect">
+                      <a:avLst/>
+                    </a:prstGeom>
+                  </pic:spPr>
+                </pic:pic>
+              </a:graphicData>
+            </a:graphic>
+          </wp:inline>
+        </w:drawing>
+      </w:r>
+      <w:r>
+        <w:rPr>
+          <w:noProof/>
+        </w:rPr>
+        <w:t xml:space="preserve"> </w:t>
+      </w:r>
+      <w:r>
+        <w:rPr>
+          <w:noProof/>
+        </w:rPr>
+        <w:drawing>
+          <wp:inline distT="0" distB="0" distL="0" distR="0" wp14:anchorId="6DA7B502" wp14:editId="38A06EF2">
+            <wp:extent cx="5400040" cy="2894330"/>
+            <wp:effectExtent l="0" t="0" r="0" b="1270"/>
+            <wp:docPr id="437713556" name="Imagem 1"/>
+            <wp:cNvGraphicFramePr>
+              <a:graphicFrameLocks xmlns:a="http://schemas.openxmlformats.org/drawingml/2006/main" noChangeAspect="1"/>
+            </wp:cNvGraphicFramePr>
+            <a:graphic xmlns:a="http://schemas.openxmlformats.org/drawingml/2006/main">
+              <a:graphicData uri="http://schemas.openxmlformats.org/drawingml/2006/picture">
+                <pic:pic xmlns:pic="http://schemas.openxmlformats.org/drawingml/2006/picture">
+                  <pic:nvPicPr>
+                    <pic:cNvPr id="437713556" name=""/>
+                    <pic:cNvPicPr/>
+                  </pic:nvPicPr>
+                  <pic:blipFill>
+                    <a:blip r:embed="rId12"/>
+                    <a:stretch>
+                      <a:fillRect/>
+                    </a:stretch>
+                  </pic:blipFill>
+                  <pic:spPr>
+                    <a:xfrm>
+                      <a:off x="0" y="0"/>
+                      <a:ext cx="5400040" cy="2894330"/>
+                    </a:xfrm>
+                    <a:prstGeom prst="rect">
+                      <a:avLst/>
+                    </a:prstGeom>
+                  </pic:spPr>
+                </pic:pic>
+              </a:graphicData>
+            </a:graphic>
+          </wp:inline>
+        </w:drawing>
+      </w:r>
+    </w:p>
+    <w:p>
+      <w:r>
+        <w:rPr>
+          <w:noProof/>
+        </w:rPr>
+        <w:drawing>
+          <wp:inline distT="0" distB="0" distL="0" distR="0" wp14:anchorId="3E789C9B" wp14:editId="6256EABD">
+            <wp:extent cx="5400040" cy="2093595"/>
+            <wp:effectExtent l="0" t="0" r="0" b="1905"/>
+            <wp:docPr id="1686955881" name="Imagem 1"/>
+            <wp:cNvGraphicFramePr>
+              <a:graphicFrameLocks xmlns:a="http://schemas.openxmlformats.org/drawingml/2006/main" noChangeAspect="1"/>
+            </wp:cNvGraphicFramePr>
+            <a:graphic xmlns:a="http://schemas.openxmlformats.org/drawingml/2006/main">
+              <a:graphicData uri="http://schemas.openxmlformats.org/drawingml/2006/picture">
+                <pic:pic xmlns:pic="http://schemas.openxmlformats.org/drawingml/2006/picture">
+                  <pic:nvPicPr>
+                    <pic:cNvPr id="1686955881" name=""/>
+                    <pic:cNvPicPr/>
+                  </pic:nvPicPr>
+                  <pic:blipFill>
+                    <a:blip r:embed="rId13"/>
+                    <a:stretch>
+                      <a:fillRect/>
+                    </a:stretch>
+                  </pic:blipFill>
+                  <pic:spPr>
+                    <a:xfrm>
+                      <a:off x="0" y="0"/>
+                      <a:ext cx="5400040" cy="2093595"/>
+                    </a:xfrm>
+                    <a:prstGeom prst="rect">
+                      <a:avLst/>
+                    </a:prstGeom>
+                  </pic:spPr>
+                </pic:pic>
+              </a:graphicData>
+            </a:graphic>
+          </wp:inline>
+        </w:drawing>
+      </w:r>
+    </w:p>
     <w:p/>
     <w:sectPr>
       <w:pgSz w:w="11906" w:h="16838"/>

</xml_diff>